<commit_message>
Project Plan Table Update
</commit_message>
<xml_diff>
--- a/LCOM Documents/LCOMProjectPlan.docx
+++ b/LCOM Documents/LCOMProjectPlan.docx
@@ -544,7 +544,6 @@
           <w:color w:val="000000"/>
           <w:lang w:val="en-AU" w:eastAsia="en-AU"/>
         </w:rPr>
-        <w:lastRenderedPageBreak/>
         <w:t>Technical Expertise: Python, MySQL, Java, HTML / CSS, Git-based Version Control</w:t>
       </w:r>
     </w:p>
@@ -1031,7 +1030,6 @@
           <w:rFonts w:ascii="Times New Roman" w:hAnsi="Times New Roman"/>
           <w:color w:val="auto"/>
         </w:rPr>
-        <w:lastRenderedPageBreak/>
         <w:t xml:space="preserve">Automated testing tools and metrics to ensure that all changes are thoroughly </w:t>
       </w:r>
       <w:r>
@@ -1358,7 +1356,6 @@
         <w:rPr>
           <w:rFonts w:ascii="Times New Roman" w:hAnsi="Times New Roman"/>
         </w:rPr>
-        <w:lastRenderedPageBreak/>
         <w:t xml:space="preserve">Project </w:t>
       </w:r>
       <w:bookmarkEnd w:id="7"/>
@@ -1388,7 +1385,6 @@
         <w:t>bjectives</w:t>
       </w:r>
     </w:p>
-    <w:p/>
     <w:tbl>
       <w:tblPr>
         <w:tblpPr w:leftFromText="180" w:rightFromText="180" w:vertAnchor="text" w:tblpX="-5" w:tblpY="1"/>
@@ -1429,6 +1425,10 @@
                 <w:szCs w:val="16"/>
               </w:rPr>
             </w:pPr>
+            <w:bookmarkStart w:id="9" w:name="_Hlk132319179"/>
+            <w:bookmarkEnd w:id="2"/>
+            <w:bookmarkEnd w:id="3"/>
+            <w:bookmarkEnd w:id="4"/>
             <w:r>
               <w:rPr>
                 <w:b/>
@@ -1615,14 +1615,7 @@
                 <w:sz w:val="16"/>
                 <w:szCs w:val="16"/>
               </w:rPr>
-              <w:t>Inception</w:t>
-            </w:r>
-            <w:r>
-              <w:rPr>
-                <w:sz w:val="16"/>
-                <w:szCs w:val="16"/>
-              </w:rPr>
-              <w:t xml:space="preserve"> Phase</w:t>
+              <w:t>Inception Phase</w:t>
             </w:r>
           </w:p>
         </w:tc>
@@ -1670,28 +1663,7 @@
                 <w:sz w:val="16"/>
                 <w:szCs w:val="16"/>
               </w:rPr>
-              <w:t>13</w:t>
-            </w:r>
-            <w:r>
-              <w:rPr>
-                <w:sz w:val="16"/>
-                <w:szCs w:val="16"/>
-              </w:rPr>
-              <w:t>/03</w:t>
-            </w:r>
-            <w:r>
-              <w:rPr>
-                <w:sz w:val="16"/>
-                <w:szCs w:val="16"/>
-              </w:rPr>
-              <w:t xml:space="preserve"> – 26</w:t>
-            </w:r>
-            <w:r>
-              <w:rPr>
-                <w:sz w:val="16"/>
-                <w:szCs w:val="16"/>
-              </w:rPr>
-              <w:t>/03</w:t>
+              <w:t>13/03 – 26/03</w:t>
             </w:r>
           </w:p>
         </w:tc>
@@ -1701,19 +1673,63 @@
           </w:tcPr>
           <w:p>
             <w:pPr>
-              <w:pStyle w:val="BodyText"/>
-              <w:ind w:left="0"/>
-              <w:rPr>
-                <w:sz w:val="16"/>
-                <w:szCs w:val="16"/>
-              </w:rPr>
-            </w:pPr>
-            <w:r>
-              <w:rPr>
-                <w:sz w:val="16"/>
-                <w:szCs w:val="16"/>
-              </w:rPr>
-              <w:t>Establish Vision; Establish Initial Use Case Model; Complete Preliminary Non-functional Requirement Analysis; Identify/Document Candidate Architectures; Establish Version Control</w:t>
+              <w:pStyle w:val="ListBullet"/>
+            </w:pPr>
+            <w:r>
+              <w:t>Establish Version Control</w:t>
+            </w:r>
+          </w:p>
+          <w:p>
+            <w:pPr>
+              <w:pStyle w:val="ListBullet"/>
+            </w:pPr>
+            <w:r>
+              <w:t>Understanding of Project Requirements and Resources</w:t>
+            </w:r>
+          </w:p>
+          <w:p>
+            <w:pPr>
+              <w:pStyle w:val="ListBullet"/>
+            </w:pPr>
+            <w:r>
+              <w:t>Elaborate and Establish Project Vision</w:t>
+            </w:r>
+          </w:p>
+          <w:p>
+            <w:pPr>
+              <w:pStyle w:val="ListBullet"/>
+            </w:pPr>
+            <w:r>
+              <w:t xml:space="preserve">Validate Project </w:t>
+            </w:r>
+            <w:proofErr w:type="gramStart"/>
+            <w:r>
+              <w:t>feasibility</w:t>
+            </w:r>
+            <w:proofErr w:type="gramEnd"/>
+          </w:p>
+          <w:p>
+            <w:pPr>
+              <w:pStyle w:val="ListBullet"/>
+            </w:pPr>
+            <w:r>
+              <w:t>Define Project Plan</w:t>
+            </w:r>
+          </w:p>
+          <w:p>
+            <w:pPr>
+              <w:pStyle w:val="ListBullet"/>
+            </w:pPr>
+            <w:r>
+              <w:t>Establish Risk List</w:t>
+            </w:r>
+          </w:p>
+          <w:p>
+            <w:pPr>
+              <w:pStyle w:val="ListBullet"/>
+            </w:pPr>
+            <w:r>
+              <w:t>Define And Document Team Technical Competencies</w:t>
             </w:r>
           </w:p>
         </w:tc>
@@ -1797,28 +1813,7 @@
                 <w:sz w:val="16"/>
                 <w:szCs w:val="16"/>
               </w:rPr>
-              <w:t>27</w:t>
-            </w:r>
-            <w:r>
-              <w:rPr>
-                <w:sz w:val="16"/>
-                <w:szCs w:val="16"/>
-              </w:rPr>
-              <w:t xml:space="preserve">/03 – </w:t>
-            </w:r>
-            <w:r>
-              <w:rPr>
-                <w:sz w:val="16"/>
-                <w:szCs w:val="16"/>
-              </w:rPr>
-              <w:t>9</w:t>
-            </w:r>
-            <w:r>
-              <w:rPr>
-                <w:sz w:val="16"/>
-                <w:szCs w:val="16"/>
-              </w:rPr>
-              <w:t>/04</w:t>
+              <w:t>27/03 – 9/04</w:t>
             </w:r>
           </w:p>
         </w:tc>
@@ -1828,19 +1823,63 @@
           </w:tcPr>
           <w:p>
             <w:pPr>
-              <w:pStyle w:val="BodyText"/>
-              <w:ind w:left="0"/>
-              <w:rPr>
-                <w:sz w:val="16"/>
-                <w:szCs w:val="16"/>
-              </w:rPr>
-            </w:pPr>
-            <w:r>
-              <w:rPr>
-                <w:sz w:val="16"/>
-                <w:szCs w:val="16"/>
-              </w:rPr>
-              <w:t>Establish Risk List; Complete Full Description for Critical Core Risky Difficult (CCRD) Use Case; Implement Technical Competency Demonstrator; Create Test Plan; Establish Initial Project Plan; Deliver Life Cycle Objectives Milestone (LCOM); Complete Inception Phase Project Assessment</w:t>
+              <w:pStyle w:val="ListBullet"/>
+            </w:pPr>
+            <w:r>
+              <w:t>Establish a Risk List</w:t>
+            </w:r>
+          </w:p>
+          <w:p>
+            <w:pPr>
+              <w:pStyle w:val="ListBullet"/>
+            </w:pPr>
+            <w:r>
+              <w:t>Implement a Technical Competency Demonstrator Document</w:t>
+            </w:r>
+          </w:p>
+          <w:p>
+            <w:pPr>
+              <w:pStyle w:val="ListBullet"/>
+            </w:pPr>
+            <w:r>
+              <w:t xml:space="preserve">Apt Descriptions </w:t>
+            </w:r>
+            <w:proofErr w:type="gramStart"/>
+            <w:r>
+              <w:t>Of</w:t>
+            </w:r>
+            <w:proofErr w:type="gramEnd"/>
+            <w:r>
+              <w:t xml:space="preserve"> Use Cases Within the Premise of the ADHD app</w:t>
+            </w:r>
+          </w:p>
+          <w:p>
+            <w:pPr>
+              <w:pStyle w:val="ListBullet"/>
+            </w:pPr>
+            <w:r>
+              <w:t>Create a Test Plan</w:t>
+            </w:r>
+          </w:p>
+          <w:p>
+            <w:pPr>
+              <w:pStyle w:val="ListBullet"/>
+            </w:pPr>
+            <w:proofErr w:type="spellStart"/>
+            <w:r>
+              <w:t>Finalise</w:t>
+            </w:r>
+            <w:proofErr w:type="spellEnd"/>
+            <w:r>
+              <w:t xml:space="preserve"> objective Milestone Document</w:t>
+            </w:r>
+          </w:p>
+          <w:p>
+            <w:pPr>
+              <w:pStyle w:val="ListBullet"/>
+            </w:pPr>
+            <w:r>
+              <w:t>Complete Inception Phase Project Assessment</w:t>
             </w:r>
           </w:p>
         </w:tc>
@@ -1885,14 +1924,7 @@
                 <w:sz w:val="16"/>
                 <w:szCs w:val="16"/>
               </w:rPr>
-              <w:t>Elaboration</w:t>
-            </w:r>
-            <w:r>
-              <w:rPr>
-                <w:sz w:val="16"/>
-                <w:szCs w:val="16"/>
-              </w:rPr>
-              <w:t xml:space="preserve"> Phase</w:t>
+              <w:t>Elaboration Phase</w:t>
             </w:r>
           </w:p>
         </w:tc>
@@ -1940,28 +1972,7 @@
                 <w:sz w:val="16"/>
                 <w:szCs w:val="16"/>
               </w:rPr>
-              <w:t>10</w:t>
-            </w:r>
-            <w:r>
-              <w:rPr>
-                <w:sz w:val="16"/>
-                <w:szCs w:val="16"/>
-              </w:rPr>
-              <w:t xml:space="preserve">/04 </w:t>
-            </w:r>
-            <w:r>
-              <w:rPr>
-                <w:sz w:val="16"/>
-                <w:szCs w:val="16"/>
-              </w:rPr>
-              <w:t>– 23</w:t>
-            </w:r>
-            <w:r>
-              <w:rPr>
-                <w:sz w:val="16"/>
-                <w:szCs w:val="16"/>
-              </w:rPr>
-              <w:t>/04</w:t>
+              <w:t>10/04 – 23/04</w:t>
             </w:r>
           </w:p>
           <w:p>
@@ -1990,77 +2001,71 @@
           </w:tcPr>
           <w:p>
             <w:pPr>
-              <w:rPr>
-                <w:sz w:val="16"/>
-                <w:szCs w:val="16"/>
-              </w:rPr>
-            </w:pPr>
-            <w:r>
-              <w:rPr>
-                <w:sz w:val="16"/>
-                <w:szCs w:val="16"/>
-              </w:rPr>
-              <w:t>Add task use case.</w:t>
-            </w:r>
-          </w:p>
-          <w:p>
-            <w:pPr>
-              <w:rPr>
-                <w:sz w:val="16"/>
-                <w:szCs w:val="16"/>
-              </w:rPr>
-            </w:pPr>
-            <w:r>
-              <w:rPr>
-                <w:sz w:val="16"/>
-                <w:szCs w:val="16"/>
-              </w:rPr>
-              <w:t>Implement SQLite in project.</w:t>
-            </w:r>
-          </w:p>
-          <w:p>
-            <w:pPr>
-              <w:rPr>
-                <w:sz w:val="16"/>
-                <w:szCs w:val="16"/>
-              </w:rPr>
-            </w:pPr>
-            <w:r>
-              <w:rPr>
-                <w:sz w:val="16"/>
-                <w:szCs w:val="16"/>
-              </w:rPr>
-              <w:t>Add task functionality.</w:t>
-            </w:r>
-          </w:p>
-          <w:p>
-            <w:pPr>
-              <w:rPr>
-                <w:sz w:val="16"/>
-                <w:szCs w:val="16"/>
-              </w:rPr>
-            </w:pPr>
-            <w:r>
-              <w:rPr>
-                <w:sz w:val="16"/>
-                <w:szCs w:val="16"/>
-              </w:rPr>
+              <w:pStyle w:val="ListBullet"/>
+            </w:pPr>
+            <w:r>
+              <w:t>Establish Full Use Cases within Project and their cause and effect (activity flow)</w:t>
+            </w:r>
+          </w:p>
+          <w:p>
+            <w:pPr>
+              <w:pStyle w:val="ListBullet"/>
+            </w:pPr>
+            <w:r>
+              <w:t>Implement SQLite Into Android Studio</w:t>
+            </w:r>
+          </w:p>
+          <w:p>
+            <w:pPr>
+              <w:pStyle w:val="ListBullet"/>
+            </w:pPr>
+            <w:r>
+              <w:t xml:space="preserve">Add task </w:t>
+            </w:r>
+            <w:proofErr w:type="gramStart"/>
+            <w:r>
+              <w:t>functionality</w:t>
+            </w:r>
+            <w:proofErr w:type="gramEnd"/>
+          </w:p>
+          <w:p>
+            <w:pPr>
+              <w:pStyle w:val="ListBullet"/>
+            </w:pPr>
+            <w:r>
               <w:t>FAT for adding a task.</w:t>
             </w:r>
           </w:p>
           <w:p>
             <w:pPr>
-              <w:rPr>
-                <w:sz w:val="16"/>
-                <w:szCs w:val="16"/>
-              </w:rPr>
-            </w:pPr>
-            <w:r>
-              <w:rPr>
-                <w:sz w:val="16"/>
-                <w:szCs w:val="16"/>
-              </w:rPr>
-              <w:t>Complete a revised project vision, revised project plan, revised requirement model and a final architecture document.</w:t>
+              <w:pStyle w:val="ListBullet"/>
+            </w:pPr>
+            <w:r>
+              <w:t>Complete a Revised Project Vision, Revised Project plan, Revise Requirement Model and A Final Architecture Document</w:t>
+            </w:r>
+          </w:p>
+          <w:p>
+            <w:pPr>
+              <w:pStyle w:val="ListBullet"/>
+            </w:pPr>
+            <w:r>
+              <w:t xml:space="preserve">Understand And Develop </w:t>
+            </w:r>
+            <w:proofErr w:type="spellStart"/>
+            <w:r>
+              <w:t>Finalised</w:t>
+            </w:r>
+            <w:proofErr w:type="spellEnd"/>
+            <w:r>
+              <w:t xml:space="preserve"> Ideas </w:t>
+            </w:r>
+            <w:proofErr w:type="gramStart"/>
+            <w:r>
+              <w:t>Of</w:t>
+            </w:r>
+            <w:proofErr w:type="gramEnd"/>
+            <w:r>
+              <w:t xml:space="preserve"> Project Functionality/App approach</w:t>
             </w:r>
           </w:p>
         </w:tc>
@@ -2144,28 +2149,7 @@
                 <w:sz w:val="16"/>
                 <w:szCs w:val="16"/>
               </w:rPr>
-              <w:t>24</w:t>
-            </w:r>
-            <w:r>
-              <w:rPr>
-                <w:sz w:val="16"/>
-                <w:szCs w:val="16"/>
-              </w:rPr>
-              <w:t>/4 –</w:t>
-            </w:r>
-            <w:r>
-              <w:rPr>
-                <w:sz w:val="16"/>
-                <w:szCs w:val="16"/>
-              </w:rPr>
-              <w:t xml:space="preserve"> 7</w:t>
-            </w:r>
-            <w:r>
-              <w:rPr>
-                <w:sz w:val="16"/>
-                <w:szCs w:val="16"/>
-              </w:rPr>
-              <w:t>/05</w:t>
+              <w:t>24/4 – 7/05</w:t>
             </w:r>
           </w:p>
         </w:tc>
@@ -2175,106 +2159,118 @@
           </w:tcPr>
           <w:p>
             <w:pPr>
-              <w:rPr>
-                <w:sz w:val="16"/>
-                <w:szCs w:val="16"/>
-              </w:rPr>
-            </w:pPr>
-            <w:r>
-              <w:rPr>
-                <w:sz w:val="16"/>
-                <w:szCs w:val="16"/>
-              </w:rPr>
-              <w:t>Implement application navigation.</w:t>
-            </w:r>
-          </w:p>
-          <w:p>
-            <w:pPr>
-              <w:rPr>
-                <w:sz w:val="16"/>
-                <w:szCs w:val="16"/>
-              </w:rPr>
-            </w:pPr>
-            <w:r>
-              <w:rPr>
-                <w:sz w:val="16"/>
-                <w:szCs w:val="16"/>
-              </w:rPr>
-              <w:t>Implement application layout.</w:t>
-            </w:r>
-          </w:p>
-          <w:p>
-            <w:pPr>
-              <w:rPr>
-                <w:sz w:val="16"/>
-                <w:szCs w:val="16"/>
-              </w:rPr>
-            </w:pPr>
-            <w:r>
-              <w:rPr>
-                <w:sz w:val="16"/>
-                <w:szCs w:val="16"/>
-              </w:rPr>
-              <w:t xml:space="preserve">Implement </w:t>
-            </w:r>
-            <w:r>
-              <w:rPr>
-                <w:sz w:val="16"/>
-                <w:szCs w:val="16"/>
-              </w:rPr>
-              <w:t>Pomodoro</w:t>
-            </w:r>
-            <w:r>
-              <w:rPr>
-                <w:sz w:val="16"/>
-                <w:szCs w:val="16"/>
-              </w:rPr>
-              <w:t xml:space="preserve"> Timer</w:t>
-            </w:r>
-          </w:p>
-          <w:p>
-            <w:pPr>
-              <w:rPr>
-                <w:sz w:val="16"/>
-                <w:szCs w:val="16"/>
-              </w:rPr>
-            </w:pPr>
-            <w:r>
-              <w:rPr>
-                <w:sz w:val="16"/>
-                <w:szCs w:val="16"/>
-              </w:rPr>
-              <w:t xml:space="preserve">Complete an executable architecture. </w:t>
-            </w:r>
-          </w:p>
-          <w:p>
-            <w:pPr>
-              <w:rPr>
-                <w:sz w:val="16"/>
-                <w:szCs w:val="16"/>
-              </w:rPr>
-            </w:pPr>
-            <w:r>
-              <w:rPr>
-                <w:sz w:val="16"/>
-                <w:szCs w:val="16"/>
-              </w:rPr>
-              <w:t>FAT for navigating the application and the Pomodoro Timer.</w:t>
-            </w:r>
-          </w:p>
-          <w:p>
-            <w:pPr>
-              <w:rPr>
-                <w:sz w:val="16"/>
-                <w:szCs w:val="16"/>
-              </w:rPr>
-            </w:pPr>
-            <w:r>
-              <w:rPr>
-                <w:sz w:val="16"/>
-                <w:szCs w:val="16"/>
-              </w:rPr>
-              <w:t>Complete a revised Risk List.</w:t>
+              <w:pStyle w:val="ListBullet"/>
+            </w:pPr>
+            <w:r>
+              <w:t>Establish Technical Competency Demonstrator Document</w:t>
+            </w:r>
+          </w:p>
+          <w:p>
+            <w:pPr>
+              <w:pStyle w:val="ListBullet"/>
+            </w:pPr>
+            <w:r>
+              <w:t>Jetpack Compose Framework Establishment</w:t>
+            </w:r>
+          </w:p>
+          <w:p>
+            <w:pPr>
+              <w:pStyle w:val="ListBullet"/>
+            </w:pPr>
+            <w:r>
+              <w:t xml:space="preserve">Notifications Of Task Event Development </w:t>
+            </w:r>
+            <w:proofErr w:type="gramStart"/>
+            <w:r>
+              <w:t>For</w:t>
+            </w:r>
+            <w:proofErr w:type="gramEnd"/>
+            <w:r>
+              <w:t xml:space="preserve"> User</w:t>
+            </w:r>
+          </w:p>
+          <w:p>
+            <w:pPr>
+              <w:pStyle w:val="ListBullet"/>
+            </w:pPr>
+            <w:r>
+              <w:t>Manual Task Development</w:t>
+            </w:r>
+          </w:p>
+          <w:p>
+            <w:pPr>
+              <w:pStyle w:val="ListBullet"/>
+            </w:pPr>
+            <w:r>
+              <w:t>Completion of Inception Phase Project Assessment</w:t>
+            </w:r>
+          </w:p>
+          <w:p>
+            <w:pPr>
+              <w:pStyle w:val="ListBullet"/>
+            </w:pPr>
+            <w:r>
+              <w:t xml:space="preserve">Review and </w:t>
+            </w:r>
+            <w:proofErr w:type="spellStart"/>
+            <w:r>
+              <w:t>Finalise</w:t>
+            </w:r>
+            <w:proofErr w:type="spellEnd"/>
+            <w:r>
+              <w:t xml:space="preserve"> Documents</w:t>
+            </w:r>
+          </w:p>
+          <w:p>
+            <w:pPr>
+              <w:pStyle w:val="ListBullet"/>
+            </w:pPr>
+            <w:r>
+              <w:t>Deliver Life Cycle Objectives Milestone (LCOM)</w:t>
+            </w:r>
+          </w:p>
+          <w:p>
+            <w:pPr>
+              <w:pStyle w:val="ListBullet"/>
+            </w:pPr>
+            <w:r>
+              <w:t>Mitigate Risks through XL:</w:t>
+            </w:r>
+          </w:p>
+          <w:p>
+            <w:pPr>
+              <w:pStyle w:val="ListBullet"/>
+              <w:numPr>
+                <w:ilvl w:val="0"/>
+                <w:numId w:val="16"/>
+              </w:numPr>
+            </w:pPr>
+            <w:r>
+              <w:t>Team Cohesion</w:t>
+            </w:r>
+          </w:p>
+          <w:p>
+            <w:pPr>
+              <w:pStyle w:val="ListBullet"/>
+              <w:numPr>
+                <w:ilvl w:val="0"/>
+                <w:numId w:val="16"/>
+              </w:numPr>
+            </w:pPr>
+            <w:r>
+              <w:t>Schedule</w:t>
+            </w:r>
+          </w:p>
+          <w:p>
+            <w:pPr>
+              <w:pStyle w:val="ListBullet"/>
+              <w:numPr>
+                <w:ilvl w:val="0"/>
+                <w:numId w:val="16"/>
+              </w:numPr>
+            </w:pPr>
+            <w:r>
+              <w:t>Technical Competency</w:t>
             </w:r>
           </w:p>
         </w:tc>
@@ -2358,28 +2354,7 @@
                 <w:sz w:val="16"/>
                 <w:szCs w:val="16"/>
               </w:rPr>
-              <w:t>8</w:t>
-            </w:r>
-            <w:r>
-              <w:rPr>
-                <w:sz w:val="16"/>
-                <w:szCs w:val="16"/>
-              </w:rPr>
-              <w:t xml:space="preserve">/05 </w:t>
-            </w:r>
-            <w:r>
-              <w:rPr>
-                <w:sz w:val="16"/>
-                <w:szCs w:val="16"/>
-              </w:rPr>
-              <w:t>– 21</w:t>
-            </w:r>
-            <w:r>
-              <w:rPr>
-                <w:sz w:val="16"/>
-                <w:szCs w:val="16"/>
-              </w:rPr>
-              <w:t>/05</w:t>
+              <w:t>8/05 – 21/05</w:t>
             </w:r>
           </w:p>
         </w:tc>
@@ -2389,63 +2364,61 @@
           </w:tcPr>
           <w:p>
             <w:pPr>
-              <w:rPr>
-                <w:sz w:val="16"/>
-                <w:szCs w:val="16"/>
-              </w:rPr>
-            </w:pPr>
-            <w:r>
-              <w:rPr>
-                <w:sz w:val="16"/>
-                <w:szCs w:val="16"/>
-              </w:rPr>
-              <w:t>Implement Task Due Date</w:t>
-            </w:r>
-          </w:p>
-          <w:p>
-            <w:pPr>
-              <w:rPr>
-                <w:sz w:val="16"/>
-                <w:szCs w:val="16"/>
-              </w:rPr>
-            </w:pPr>
-            <w:r>
-              <w:rPr>
-                <w:sz w:val="16"/>
-                <w:szCs w:val="16"/>
-              </w:rPr>
-              <w:t xml:space="preserve">Implement Push Notifications </w:t>
-            </w:r>
-          </w:p>
-          <w:p>
-            <w:pPr>
-              <w:rPr>
-                <w:sz w:val="16"/>
-                <w:szCs w:val="16"/>
-              </w:rPr>
-            </w:pPr>
-            <w:r>
-              <w:rPr>
-                <w:sz w:val="16"/>
-                <w:szCs w:val="16"/>
-              </w:rPr>
-              <w:t>Implement Do Not Disturb</w:t>
-            </w:r>
-          </w:p>
-          <w:p>
-            <w:pPr>
-              <w:rPr>
-                <w:sz w:val="16"/>
-                <w:szCs w:val="16"/>
-              </w:rPr>
-            </w:pPr>
-            <w:r>
-              <w:rPr>
-                <w:sz w:val="16"/>
-                <w:szCs w:val="16"/>
-              </w:rPr>
-              <w:t>Complete a revised Master Test Plan document</w:t>
-            </w:r>
+              <w:pStyle w:val="ListBullet"/>
+            </w:pPr>
+            <w:r>
+              <w:t>Establish Iteration 3 Plan</w:t>
+            </w:r>
+          </w:p>
+          <w:p>
+            <w:pPr>
+              <w:pStyle w:val="ListBullet"/>
+            </w:pPr>
+            <w:r>
+              <w:t>Testing</w:t>
+            </w:r>
+          </w:p>
+          <w:p>
+            <w:pPr>
+              <w:pStyle w:val="ListBullet"/>
+            </w:pPr>
+            <w:r>
+              <w:t>Outline Objectives for LCAM</w:t>
+            </w:r>
+          </w:p>
+          <w:p>
+            <w:pPr>
+              <w:pStyle w:val="ListBullet"/>
+            </w:pPr>
+            <w:r>
+              <w:t>Award System Affiliation</w:t>
+            </w:r>
+          </w:p>
+          <w:p>
+            <w:pPr>
+              <w:pStyle w:val="ListBullet"/>
+            </w:pPr>
+            <w:r>
+              <w:t xml:space="preserve">Achievement And Sharing </w:t>
+            </w:r>
+            <w:proofErr w:type="spellStart"/>
+            <w:r>
+              <w:t>Compentency</w:t>
+            </w:r>
+            <w:proofErr w:type="spellEnd"/>
+          </w:p>
+          <w:p>
+            <w:pPr>
+              <w:pStyle w:val="ListBullet"/>
+            </w:pPr>
+            <w:r>
+              <w:t xml:space="preserve">Establish/Finalize meetings with </w:t>
+            </w:r>
+            <w:proofErr w:type="spellStart"/>
+            <w:r>
+              <w:t>co-ordinator</w:t>
+            </w:r>
+            <w:proofErr w:type="spellEnd"/>
           </w:p>
         </w:tc>
       </w:tr>
@@ -2528,28 +2501,7 @@
                 <w:sz w:val="16"/>
                 <w:szCs w:val="16"/>
               </w:rPr>
-              <w:t>22</w:t>
-            </w:r>
-            <w:r>
-              <w:rPr>
-                <w:sz w:val="16"/>
-                <w:szCs w:val="16"/>
-              </w:rPr>
-              <w:t xml:space="preserve">/05 </w:t>
-            </w:r>
-            <w:r>
-              <w:rPr>
-                <w:sz w:val="16"/>
-                <w:szCs w:val="16"/>
-              </w:rPr>
-              <w:t>– 2</w:t>
-            </w:r>
-            <w:r>
-              <w:rPr>
-                <w:sz w:val="16"/>
-                <w:szCs w:val="16"/>
-              </w:rPr>
-              <w:t>/06</w:t>
+              <w:t>22/05 – 2/06</w:t>
             </w:r>
           </w:p>
         </w:tc>
@@ -2559,62 +2511,36 @@
           </w:tcPr>
           <w:p>
             <w:pPr>
-              <w:pStyle w:val="BodyText"/>
-              <w:spacing w:before="60"/>
-              <w:ind w:left="0"/>
-              <w:rPr>
-                <w:sz w:val="16"/>
-                <w:szCs w:val="16"/>
-              </w:rPr>
-            </w:pPr>
-            <w:r>
-              <w:rPr>
-                <w:sz w:val="16"/>
-                <w:szCs w:val="16"/>
-              </w:rPr>
+              <w:pStyle w:val="ListBullet"/>
+            </w:pPr>
+            <w:r>
               <w:t>Contingency</w:t>
             </w:r>
-          </w:p>
-          <w:p>
-            <w:pPr>
-              <w:pStyle w:val="BodyText"/>
-              <w:spacing w:before="60"/>
-              <w:ind w:left="0"/>
-              <w:rPr>
-                <w:sz w:val="16"/>
-                <w:szCs w:val="16"/>
-              </w:rPr>
-            </w:pPr>
-            <w:r>
-              <w:rPr>
-                <w:sz w:val="16"/>
-                <w:szCs w:val="16"/>
-              </w:rPr>
+            <w:r>
+              <w:t xml:space="preserve"> and catch-</w:t>
+            </w:r>
+            <w:proofErr w:type="gramStart"/>
+            <w:r>
+              <w:t>ups</w:t>
+            </w:r>
+            <w:proofErr w:type="gramEnd"/>
+          </w:p>
+          <w:p>
+            <w:pPr>
+              <w:pStyle w:val="ListBullet"/>
+            </w:pPr>
+            <w:r>
               <w:t>Deliver Life Cycle Architecture Milestone (LCAM)</w:t>
             </w:r>
           </w:p>
           <w:p>
             <w:pPr>
-              <w:pStyle w:val="BodyText"/>
-              <w:spacing w:before="60"/>
-              <w:ind w:left="0"/>
-              <w:rPr>
-                <w:sz w:val="16"/>
-                <w:szCs w:val="16"/>
-              </w:rPr>
-            </w:pPr>
-            <w:r>
-              <w:rPr>
-                <w:sz w:val="16"/>
-                <w:szCs w:val="16"/>
-              </w:rPr>
+              <w:pStyle w:val="ListBullet"/>
+            </w:pPr>
+            <w:r>
               <w:t xml:space="preserve">Complete </w:t>
             </w:r>
             <w:r>
-              <w:rPr>
-                <w:sz w:val="16"/>
-                <w:szCs w:val="16"/>
-              </w:rPr>
               <w:t>Elaboration Phase Status Assessment</w:t>
             </w:r>
           </w:p>
@@ -2647,9 +2573,6 @@
           </w:p>
         </w:tc>
       </w:tr>
-      <w:bookmarkEnd w:id="2"/>
-      <w:bookmarkEnd w:id="3"/>
-      <w:bookmarkEnd w:id="4"/>
     </w:tbl>
     <w:p/>
     <w:tbl>
@@ -2807,73 +2730,33 @@
           </w:tcPr>
           <w:p>
             <w:pPr>
-              <w:pStyle w:val="BodyText"/>
-              <w:spacing w:before="60"/>
-              <w:ind w:left="0"/>
-              <w:rPr>
-                <w:sz w:val="16"/>
-                <w:szCs w:val="16"/>
-              </w:rPr>
-            </w:pPr>
-            <w:r>
-              <w:rPr>
-                <w:sz w:val="16"/>
-                <w:szCs w:val="16"/>
-              </w:rPr>
-              <w:t>Implement Firebase integration for user authentication.</w:t>
-            </w:r>
-          </w:p>
-          <w:p>
-            <w:pPr>
-              <w:pStyle w:val="BodyText"/>
-              <w:spacing w:before="60"/>
-              <w:ind w:left="0"/>
-              <w:rPr>
-                <w:sz w:val="16"/>
-                <w:szCs w:val="16"/>
-              </w:rPr>
-            </w:pPr>
-            <w:r>
-              <w:rPr>
-                <w:sz w:val="16"/>
-                <w:szCs w:val="16"/>
-              </w:rPr>
+              <w:pStyle w:val="ListBullet"/>
+            </w:pPr>
+            <w:r>
+              <w:t>Implement integration for user/password authentication.</w:t>
+            </w:r>
+          </w:p>
+          <w:p>
+            <w:pPr>
+              <w:pStyle w:val="ListBullet"/>
+            </w:pPr>
+            <w:r>
               <w:t>Implement login, register account, and forgot password views.</w:t>
             </w:r>
           </w:p>
           <w:p>
             <w:pPr>
-              <w:pStyle w:val="BodyText"/>
-              <w:spacing w:before="60"/>
-              <w:ind w:left="0"/>
-              <w:rPr>
-                <w:sz w:val="16"/>
-                <w:szCs w:val="16"/>
-              </w:rPr>
-            </w:pPr>
-            <w:r>
-              <w:rPr>
-                <w:sz w:val="16"/>
-                <w:szCs w:val="16"/>
-              </w:rPr>
+              <w:pStyle w:val="ListBullet"/>
+            </w:pPr>
+            <w:r>
               <w:t>Implement logic for the login, register account and forgot password views.</w:t>
             </w:r>
           </w:p>
           <w:p>
             <w:pPr>
-              <w:pStyle w:val="BodyText"/>
-              <w:spacing w:before="60"/>
-              <w:ind w:left="0"/>
-              <w:rPr>
-                <w:sz w:val="16"/>
-                <w:szCs w:val="16"/>
-              </w:rPr>
-            </w:pPr>
-            <w:r>
-              <w:rPr>
-                <w:sz w:val="16"/>
-                <w:szCs w:val="16"/>
-              </w:rPr>
+              <w:pStyle w:val="ListBullet"/>
+            </w:pPr>
+            <w:r>
               <w:t>FAT for the login, register and forgot password views.</w:t>
             </w:r>
           </w:p>
@@ -2968,91 +2851,51 @@
           </w:tcPr>
           <w:p>
             <w:pPr>
-              <w:pStyle w:val="BodyText"/>
-              <w:spacing w:before="60"/>
-              <w:ind w:left="0"/>
-              <w:rPr>
-                <w:sz w:val="16"/>
-                <w:szCs w:val="16"/>
-              </w:rPr>
-            </w:pPr>
-            <w:r>
-              <w:rPr>
-                <w:sz w:val="16"/>
-                <w:szCs w:val="16"/>
-              </w:rPr>
-              <w:t>Implement a bottom navigation bar.</w:t>
-            </w:r>
-          </w:p>
-          <w:p>
-            <w:pPr>
-              <w:pStyle w:val="BodyText"/>
-              <w:spacing w:before="60"/>
-              <w:ind w:left="0"/>
-              <w:rPr>
-                <w:sz w:val="16"/>
-                <w:szCs w:val="16"/>
-              </w:rPr>
-            </w:pPr>
-            <w:r>
-              <w:rPr>
-                <w:sz w:val="16"/>
-                <w:szCs w:val="16"/>
-              </w:rPr>
-              <w:t>Implement logic for the navigation bar.</w:t>
-            </w:r>
-          </w:p>
-          <w:p>
-            <w:pPr>
-              <w:pStyle w:val="BodyText"/>
-              <w:spacing w:before="60"/>
-              <w:ind w:left="0"/>
-              <w:rPr>
-                <w:sz w:val="16"/>
-                <w:szCs w:val="16"/>
-              </w:rPr>
-            </w:pPr>
-            <w:r>
-              <w:rPr>
-                <w:sz w:val="16"/>
-                <w:szCs w:val="16"/>
-              </w:rPr>
+              <w:pStyle w:val="ListBullet"/>
+            </w:pPr>
+            <w:r>
+              <w:t xml:space="preserve">Implement a navigation user </w:t>
+            </w:r>
+            <w:proofErr w:type="gramStart"/>
+            <w:r>
+              <w:t>buttons</w:t>
+            </w:r>
+            <w:proofErr w:type="gramEnd"/>
+          </w:p>
+          <w:p>
+            <w:pPr>
+              <w:pStyle w:val="ListBullet"/>
+            </w:pPr>
+            <w:r>
+              <w:t xml:space="preserve">Implement logic for the navigation </w:t>
+            </w:r>
+            <w:proofErr w:type="gramStart"/>
+            <w:r>
+              <w:t>buttons</w:t>
+            </w:r>
+            <w:proofErr w:type="gramEnd"/>
+          </w:p>
+          <w:p>
+            <w:pPr>
+              <w:pStyle w:val="ListBullet"/>
+            </w:pPr>
+            <w:r>
               <w:t>Implement settings view.</w:t>
             </w:r>
           </w:p>
           <w:p>
             <w:pPr>
-              <w:pStyle w:val="BodyText"/>
-              <w:spacing w:before="60"/>
-              <w:ind w:left="0"/>
-              <w:rPr>
-                <w:sz w:val="16"/>
-                <w:szCs w:val="16"/>
-              </w:rPr>
-            </w:pPr>
-            <w:r>
-              <w:rPr>
-                <w:sz w:val="16"/>
-                <w:szCs w:val="16"/>
-              </w:rPr>
+              <w:pStyle w:val="ListBullet"/>
+            </w:pPr>
+            <w:r>
               <w:t>Implement logic for the settings view. (Logout, toggle dark/light mode, Add account for calendar, notification settings and feedback)</w:t>
             </w:r>
           </w:p>
           <w:p>
             <w:pPr>
-              <w:pStyle w:val="BodyText"/>
-              <w:spacing w:before="60"/>
-              <w:ind w:left="0"/>
-              <w:rPr>
-                <w:sz w:val="16"/>
-                <w:szCs w:val="16"/>
-              </w:rPr>
-            </w:pPr>
-            <w:r>
-              <w:rPr>
-                <w:sz w:val="16"/>
-                <w:szCs w:val="16"/>
-              </w:rPr>
+              <w:pStyle w:val="ListBullet"/>
+            </w:pPr>
+            <w:r>
               <w:t>FAT for the navigation bar and setting view.</w:t>
             </w:r>
           </w:p>
@@ -3147,113 +2990,41 @@
           </w:tcPr>
           <w:p>
             <w:pPr>
-              <w:pStyle w:val="BodyText"/>
-              <w:spacing w:before="60"/>
-              <w:ind w:left="0"/>
-              <w:rPr>
-                <w:sz w:val="16"/>
-                <w:szCs w:val="16"/>
-              </w:rPr>
-            </w:pPr>
-            <w:r>
-              <w:rPr>
-                <w:sz w:val="16"/>
-                <w:szCs w:val="16"/>
-              </w:rPr>
+              <w:pStyle w:val="ListBullet"/>
+            </w:pPr>
+            <w:r>
               <w:t>Implement calendar integration.</w:t>
             </w:r>
           </w:p>
           <w:p>
             <w:pPr>
-              <w:pStyle w:val="BodyText"/>
-              <w:spacing w:before="60"/>
-              <w:ind w:left="0"/>
-              <w:rPr>
-                <w:sz w:val="16"/>
-                <w:szCs w:val="16"/>
-              </w:rPr>
-            </w:pPr>
-            <w:r>
-              <w:rPr>
-                <w:sz w:val="16"/>
-                <w:szCs w:val="16"/>
-              </w:rPr>
-              <w:lastRenderedPageBreak/>
+              <w:pStyle w:val="ListBullet"/>
+            </w:pPr>
+            <w:r>
               <w:t>Add button to task card that allows users to add a task to their calendar.</w:t>
             </w:r>
           </w:p>
           <w:p>
             <w:pPr>
-              <w:pStyle w:val="BodyText"/>
-              <w:spacing w:before="60"/>
-              <w:ind w:left="0"/>
-              <w:rPr>
-                <w:sz w:val="16"/>
-                <w:szCs w:val="16"/>
-              </w:rPr>
-            </w:pPr>
-            <w:r>
-              <w:rPr>
-                <w:sz w:val="16"/>
-                <w:szCs w:val="16"/>
-              </w:rPr>
-              <w:t>Implement</w:t>
-            </w:r>
-            <w:r>
-              <w:rPr>
-                <w:sz w:val="16"/>
-                <w:szCs w:val="16"/>
-              </w:rPr>
-              <w:t xml:space="preserve"> Tips &amp;</w:t>
-            </w:r>
-            <w:r>
-              <w:rPr>
-                <w:sz w:val="16"/>
-                <w:szCs w:val="16"/>
-              </w:rPr>
-              <w:t xml:space="preserve"> </w:t>
-            </w:r>
-            <w:r>
-              <w:rPr>
-                <w:sz w:val="16"/>
-                <w:szCs w:val="16"/>
-              </w:rPr>
-              <w:t>Analytics view.</w:t>
-            </w:r>
-          </w:p>
-          <w:p>
-            <w:pPr>
-              <w:pStyle w:val="BodyText"/>
-              <w:spacing w:before="60"/>
-              <w:ind w:left="0"/>
-              <w:rPr>
-                <w:sz w:val="16"/>
-                <w:szCs w:val="16"/>
-              </w:rPr>
-            </w:pPr>
-            <w:r>
-              <w:rPr>
-                <w:sz w:val="16"/>
-                <w:szCs w:val="16"/>
-              </w:rPr>
+              <w:pStyle w:val="ListBullet"/>
+            </w:pPr>
+            <w:r>
+              <w:t>Implement Tips &amp; Analytics view.</w:t>
+            </w:r>
+          </w:p>
+          <w:p>
+            <w:pPr>
+              <w:pStyle w:val="ListBullet"/>
+            </w:pPr>
+            <w:r>
               <w:t>Implement Tips and Analytics logic.</w:t>
             </w:r>
           </w:p>
           <w:p>
             <w:pPr>
-              <w:pStyle w:val="BodyText"/>
-              <w:spacing w:before="60"/>
-              <w:ind w:left="0"/>
-              <w:rPr>
-                <w:sz w:val="16"/>
-                <w:szCs w:val="16"/>
-              </w:rPr>
-            </w:pPr>
-            <w:r>
-              <w:rPr>
-                <w:sz w:val="16"/>
-                <w:szCs w:val="16"/>
-              </w:rPr>
+              <w:pStyle w:val="ListBullet"/>
+            </w:pPr>
+            <w:r>
               <w:t>FAT for the calendar integration and the settings view logic.</w:t>
             </w:r>
           </w:p>
@@ -3367,51 +3138,23 @@
           </w:tcPr>
           <w:p>
             <w:pPr>
-              <w:pStyle w:val="BodyText"/>
-              <w:spacing w:before="60"/>
-              <w:ind w:left="0"/>
-              <w:rPr>
-                <w:sz w:val="16"/>
-                <w:szCs w:val="16"/>
-              </w:rPr>
-            </w:pPr>
-            <w:r>
-              <w:rPr>
-                <w:sz w:val="16"/>
-                <w:szCs w:val="16"/>
-              </w:rPr>
+              <w:pStyle w:val="ListBullet"/>
+            </w:pPr>
+            <w:r>
               <w:t>Contingency</w:t>
             </w:r>
             <w:r>
-              <w:rPr>
-                <w:sz w:val="16"/>
-                <w:szCs w:val="16"/>
-              </w:rPr>
               <w:t>.</w:t>
             </w:r>
           </w:p>
           <w:p>
             <w:pPr>
-              <w:pStyle w:val="BodyText"/>
-              <w:spacing w:before="60"/>
-              <w:ind w:left="0"/>
-              <w:rPr>
-                <w:sz w:val="16"/>
-                <w:szCs w:val="16"/>
-              </w:rPr>
-            </w:pPr>
-            <w:r>
-              <w:rPr>
-                <w:sz w:val="16"/>
-                <w:szCs w:val="16"/>
-              </w:rPr>
+              <w:pStyle w:val="ListBullet"/>
+            </w:pPr>
+            <w:r>
               <w:t>Complete Construction Phase Project Assessment</w:t>
             </w:r>
             <w:r>
-              <w:rPr>
-                <w:sz w:val="16"/>
-                <w:szCs w:val="16"/>
-              </w:rPr>
               <w:t>.</w:t>
             </w:r>
           </w:p>
@@ -3515,55 +3258,33 @@
           </w:tcPr>
           <w:p>
             <w:pPr>
-              <w:pStyle w:val="BodyText"/>
-              <w:spacing w:before="60"/>
-              <w:ind w:left="0"/>
-              <w:rPr>
-                <w:sz w:val="16"/>
-                <w:szCs w:val="16"/>
-              </w:rPr>
-            </w:pPr>
-            <w:r>
-              <w:rPr>
-                <w:sz w:val="16"/>
-                <w:szCs w:val="16"/>
-              </w:rPr>
+              <w:pStyle w:val="ListBullet"/>
+            </w:pPr>
+            <w:r>
               <w:t>Deploy the application to the google play store.</w:t>
             </w:r>
           </w:p>
           <w:p>
             <w:pPr>
-              <w:pStyle w:val="BodyText"/>
-              <w:spacing w:before="60"/>
-              <w:ind w:left="0"/>
-              <w:rPr>
-                <w:sz w:val="16"/>
-                <w:szCs w:val="16"/>
-              </w:rPr>
-            </w:pPr>
-            <w:r>
-              <w:rPr>
-                <w:sz w:val="16"/>
-                <w:szCs w:val="16"/>
-              </w:rPr>
-              <w:t>Get first round of UAT from external users.</w:t>
-            </w:r>
-          </w:p>
-          <w:p>
-            <w:pPr>
-              <w:pStyle w:val="BodyText"/>
-              <w:spacing w:before="60"/>
-              <w:ind w:left="0"/>
-              <w:rPr>
-                <w:sz w:val="16"/>
-                <w:szCs w:val="16"/>
-              </w:rPr>
-            </w:pPr>
-            <w:r>
-              <w:rPr>
-                <w:sz w:val="16"/>
-                <w:szCs w:val="16"/>
-              </w:rPr>
+              <w:pStyle w:val="ListBullet"/>
+            </w:pPr>
+            <w:r>
+              <w:t xml:space="preserve">Get </w:t>
+            </w:r>
+            <w:proofErr w:type="gramStart"/>
+            <w:r>
+              <w:t>first</w:t>
+            </w:r>
+            <w:proofErr w:type="gramEnd"/>
+            <w:r>
+              <w:t xml:space="preserve"> round of UAT from external users.</w:t>
+            </w:r>
+          </w:p>
+          <w:p>
+            <w:pPr>
+              <w:pStyle w:val="ListBullet"/>
+            </w:pPr>
+            <w:r>
               <w:t>Resolve any identified issues.</w:t>
             </w:r>
           </w:p>
@@ -3658,58 +3379,26 @@
           </w:tcPr>
           <w:p>
             <w:pPr>
-              <w:pStyle w:val="BodyText"/>
-              <w:spacing w:before="60"/>
-              <w:ind w:left="0"/>
-              <w:rPr>
-                <w:sz w:val="16"/>
-                <w:szCs w:val="16"/>
-              </w:rPr>
-            </w:pPr>
-            <w:r>
-              <w:rPr>
-                <w:sz w:val="16"/>
-                <w:szCs w:val="16"/>
-              </w:rPr>
+              <w:pStyle w:val="ListBullet"/>
+            </w:pPr>
+            <w:r>
               <w:t xml:space="preserve">Complete 2nd </w:t>
             </w:r>
             <w:r>
-              <w:rPr>
-                <w:sz w:val="16"/>
-                <w:szCs w:val="16"/>
-              </w:rPr>
               <w:t>r</w:t>
             </w:r>
             <w:r>
-              <w:rPr>
-                <w:sz w:val="16"/>
-                <w:szCs w:val="16"/>
-              </w:rPr>
               <w:t>ound</w:t>
             </w:r>
             <w:r>
-              <w:rPr>
-                <w:sz w:val="16"/>
-                <w:szCs w:val="16"/>
-              </w:rPr>
               <w:t xml:space="preserve"> of external UAT.</w:t>
             </w:r>
           </w:p>
           <w:p>
             <w:pPr>
-              <w:pStyle w:val="BodyText"/>
-              <w:spacing w:before="60"/>
-              <w:ind w:left="0"/>
-              <w:rPr>
-                <w:sz w:val="16"/>
-                <w:szCs w:val="16"/>
-              </w:rPr>
-            </w:pPr>
-            <w:r>
-              <w:rPr>
-                <w:sz w:val="16"/>
-                <w:szCs w:val="16"/>
-              </w:rPr>
+              <w:pStyle w:val="ListBullet"/>
+            </w:pPr>
+            <w:r>
               <w:t>Resolve any issues identified.</w:t>
             </w:r>
           </w:p>
@@ -3804,37 +3493,17 @@
           </w:tcPr>
           <w:p>
             <w:pPr>
-              <w:pStyle w:val="BodyText"/>
-              <w:spacing w:before="60"/>
-              <w:ind w:left="0"/>
-              <w:rPr>
-                <w:sz w:val="16"/>
-                <w:szCs w:val="16"/>
-              </w:rPr>
-            </w:pPr>
-            <w:r>
-              <w:rPr>
-                <w:sz w:val="16"/>
-                <w:szCs w:val="16"/>
-              </w:rPr>
+              <w:pStyle w:val="ListBullet"/>
+            </w:pPr>
+            <w:r>
               <w:t>Contingency</w:t>
             </w:r>
           </w:p>
           <w:p>
             <w:pPr>
-              <w:pStyle w:val="BodyText"/>
-              <w:spacing w:before="60"/>
-              <w:ind w:left="0"/>
-              <w:rPr>
-                <w:sz w:val="16"/>
-                <w:szCs w:val="16"/>
-              </w:rPr>
-            </w:pPr>
-            <w:r>
-              <w:rPr>
-                <w:sz w:val="16"/>
-                <w:szCs w:val="16"/>
-              </w:rPr>
+              <w:pStyle w:val="ListBullet"/>
+            </w:pPr>
+            <w:r>
               <w:t>Complete Final Project Assessment</w:t>
             </w:r>
           </w:p>
@@ -3848,7 +3517,7 @@
     <w:p/>
     <w:p/>
     <w:p/>
-    <w:p/>
+    <w:bookmarkEnd w:id="9"/>
     <w:p/>
     <w:sectPr>
       <w:headerReference w:type="default" r:id="rId7"/>
@@ -3939,11 +3608,21 @@
           <w:r>
             <w:sym w:font="Symbol" w:char="F0D3"/>
           </w:r>
-          <w:fldSimple w:instr=" DOCPROPERTY &quot;Company&quot;  \* MERGEFORMAT ">
-            <w:r>
-              <w:t>Eclipse Process Framework</w:t>
-            </w:r>
-          </w:fldSimple>
+          <w:r>
+            <w:fldChar w:fldCharType="begin"/>
+          </w:r>
+          <w:r>
+            <w:instrText xml:space="preserve"> DOCPROPERTY "Company"  \* MERGEFORMAT </w:instrText>
+          </w:r>
+          <w:r>
+            <w:fldChar w:fldCharType="separate"/>
+          </w:r>
+          <w:r>
+            <w:t>Eclipse Process Framework</w:t>
+          </w:r>
+          <w:r>
+            <w:fldChar w:fldCharType="end"/>
+          </w:r>
           <w:r>
             <w:t xml:space="preserve">, </w:t>
           </w:r>
@@ -4138,11 +3817,21 @@
           <w:tcW w:w="6379" w:type="dxa"/>
         </w:tcPr>
         <w:p>
-          <w:fldSimple w:instr=" TITLE  \* MERGEFORMAT ">
-            <w:r>
-              <w:t>Project Plan</w:t>
-            </w:r>
-          </w:fldSimple>
+          <w:r>
+            <w:fldChar w:fldCharType="begin"/>
+          </w:r>
+          <w:r>
+            <w:instrText xml:space="preserve"> TITLE  \* MERGEFORMAT </w:instrText>
+          </w:r>
+          <w:r>
+            <w:fldChar w:fldCharType="separate"/>
+          </w:r>
+          <w:r>
+            <w:t>Project Plan</w:t>
+          </w:r>
+          <w:r>
+            <w:fldChar w:fldCharType="end"/>
+          </w:r>
         </w:p>
       </w:tc>
       <w:tc>
@@ -4183,6 +3872,27 @@
 <file path=word/numbering.xml><?xml version="1.0" encoding="utf-8"?>
 <w:numbering xmlns:wpc="http://schemas.microsoft.com/office/word/2010/wordprocessingCanvas" xmlns:cx="http://schemas.microsoft.com/office/drawing/2014/chartex" xmlns:cx1="http://schemas.microsoft.com/office/drawing/2015/9/8/chartex" xmlns:cx2="http://schemas.microsoft.com/office/drawing/2015/10/21/chartex" xmlns:cx3="http://schemas.microsoft.com/office/drawing/2016/5/9/chartex" xmlns:cx4="http://schemas.microsoft.com/office/drawing/2016/5/10/chartex" xmlns:cx5="http://schemas.microsoft.com/office/drawing/2016/5/11/chartex" xmlns:cx6="http://schemas.microsoft.com/office/drawing/2016/5/12/chartex" xmlns:cx7="http://schemas.microsoft.com/office/drawing/2016/5/13/chartex" xmlns:cx8="http://schemas.microsoft.com/office/drawing/2016/5/14/chartex" xmlns:mc="http://schemas.openxmlformats.org/markup-compatibility/2006" xmlns:aink="http://schemas.microsoft.com/office/drawing/2016/ink" xmlns:am3d="http://schemas.microsoft.com/office/drawing/2017/model3d" xmlns:o="urn:schemas-microsoft-com:office:office" xmlns:oel="http://schemas.microsoft.com/office/2019/extlst" xmlns:r="http://schemas.openxmlformats.org/officeDocument/2006/relationships" xmlns:m="http://schemas.openxmlformats.org/officeDocument/2006/math" xmlns:v="urn:schemas-microsoft-com:vml" xmlns:wp14="http://schemas.microsoft.com/office/word/2010/wordprocessingDrawing" xmlns:wp="http://schemas.openxmlformats.org/drawingml/2006/wordprocessingDrawing" xmlns:w10="urn:schemas-microsoft-com:office:word" xmlns:w="http://schemas.openxmlformats.org/wordprocessingml/2006/main" xmlns:w14="http://schemas.microsoft.com/office/word/2010/wordml" xmlns:w15="http://schemas.microsoft.com/office/word/2012/wordml" xmlns:w16cex="http://schemas.microsoft.com/office/word/2018/wordml/cex" xmlns:w16cid="http://schemas.microsoft.com/office/word/2016/wordml/cid" xmlns:w16="http://schemas.microsoft.com/office/word/2018/wordml" xmlns:w16du="http://schemas.microsoft.com/office/word/2023/wordml/word16du" xmlns:w16sdtdh="http://schemas.microsoft.com/office/word/2020/wordml/sdtdatahash" xmlns:w16se="http://schemas.microsoft.com/office/word/2015/wordml/symex" xmlns:wpg="http://schemas.microsoft.com/office/word/2010/wordprocessingGroup" xmlns:wpi="http://schemas.microsoft.com/office/word/2010/wordprocessingInk" xmlns:wne="http://schemas.microsoft.com/office/word/2006/wordml" xmlns:wps="http://schemas.microsoft.com/office/word/2010/wordprocessingShape" mc:Ignorable="w14 w15 w16se w16cid w16 w16cex w16sdtdh wp14">
   <w:abstractNum w:abstractNumId="0" w15:restartNumberingAfterBreak="0">
+    <w:nsid w:val="FFFFFF89"/>
+    <w:multiLevelType w:val="singleLevel"/>
+    <w:tmpl w:val="37E005CC"/>
+    <w:lvl w:ilvl="0">
+      <w:start w:val="1"/>
+      <w:numFmt w:val="bullet"/>
+      <w:pStyle w:val="ListBullet"/>
+      <w:lvlText w:val=""/>
+      <w:lvlJc w:val="left"/>
+      <w:pPr>
+        <w:tabs>
+          <w:tab w:val="num" w:pos="360"/>
+        </w:tabs>
+        <w:ind w:left="360" w:hanging="360"/>
+      </w:pPr>
+      <w:rPr>
+        <w:rFonts w:ascii="Symbol" w:hAnsi="Symbol" w:hint="default"/>
+      </w:rPr>
+    </w:lvl>
+  </w:abstractNum>
+  <w:abstractNum w:abstractNumId="1" w15:restartNumberingAfterBreak="0">
     <w:nsid w:val="FFFFFFFB"/>
     <w:multiLevelType w:val="multilevel"/>
     <w:tmpl w:val="CDA0E82C"/>
@@ -4263,7 +3973,7 @@
       <w:lvlJc w:val="left"/>
     </w:lvl>
   </w:abstractNum>
-  <w:abstractNum w:abstractNumId="1" w15:restartNumberingAfterBreak="0">
+  <w:abstractNum w:abstractNumId="2" w15:restartNumberingAfterBreak="0">
     <w:nsid w:val="0BE335AB"/>
     <w:multiLevelType w:val="hybridMultilevel"/>
     <w:tmpl w:val="CA743F96"/>
@@ -4403,7 +4113,7 @@
       </w:rPr>
     </w:lvl>
   </w:abstractNum>
-  <w:abstractNum w:abstractNumId="2" w15:restartNumberingAfterBreak="0">
+  <w:abstractNum w:abstractNumId="3" w15:restartNumberingAfterBreak="0">
     <w:nsid w:val="0C2E0456"/>
     <w:multiLevelType w:val="multilevel"/>
     <w:tmpl w:val="2B5CE9E2"/>
@@ -4479,7 +4189,7 @@
       <w:lvlJc w:val="left"/>
     </w:lvl>
   </w:abstractNum>
-  <w:abstractNum w:abstractNumId="3" w15:restartNumberingAfterBreak="0">
+  <w:abstractNum w:abstractNumId="4" w15:restartNumberingAfterBreak="0">
     <w:nsid w:val="0D6A452C"/>
     <w:multiLevelType w:val="hybridMultilevel"/>
     <w:tmpl w:val="B3BA9D1E"/>
@@ -4592,7 +4302,7 @@
       </w:rPr>
     </w:lvl>
   </w:abstractNum>
-  <w:abstractNum w:abstractNumId="4" w15:restartNumberingAfterBreak="0">
+  <w:abstractNum w:abstractNumId="5" w15:restartNumberingAfterBreak="0">
     <w:nsid w:val="1FAD701D"/>
     <w:multiLevelType w:val="multilevel"/>
     <w:tmpl w:val="64B639CA"/>
@@ -4668,7 +4378,7 @@
       <w:lvlJc w:val="left"/>
     </w:lvl>
   </w:abstractNum>
-  <w:abstractNum w:abstractNumId="5" w15:restartNumberingAfterBreak="0">
+  <w:abstractNum w:abstractNumId="6" w15:restartNumberingAfterBreak="0">
     <w:nsid w:val="28C11DE9"/>
     <w:multiLevelType w:val="multilevel"/>
     <w:tmpl w:val="C0D891C6"/>
@@ -4754,7 +4464,7 @@
       <w:lvlJc w:val="left"/>
     </w:lvl>
   </w:abstractNum>
-  <w:abstractNum w:abstractNumId="6" w15:restartNumberingAfterBreak="0">
+  <w:abstractNum w:abstractNumId="7" w15:restartNumberingAfterBreak="0">
     <w:nsid w:val="33AA2FF0"/>
     <w:multiLevelType w:val="hybridMultilevel"/>
     <w:tmpl w:val="6DF4A3B2"/>
@@ -4894,7 +4604,7 @@
       </w:rPr>
     </w:lvl>
   </w:abstractNum>
-  <w:abstractNum w:abstractNumId="7" w15:restartNumberingAfterBreak="0">
+  <w:abstractNum w:abstractNumId="8" w15:restartNumberingAfterBreak="0">
     <w:nsid w:val="49D94CAF"/>
     <w:multiLevelType w:val="hybridMultilevel"/>
     <w:tmpl w:val="3E5250E8"/>
@@ -5034,7 +4744,119 @@
       </w:rPr>
     </w:lvl>
   </w:abstractNum>
-  <w:abstractNum w:abstractNumId="8" w15:restartNumberingAfterBreak="0">
+  <w:abstractNum w:abstractNumId="9" w15:restartNumberingAfterBreak="0">
+    <w:nsid w:val="4F6A5D16"/>
+    <w:multiLevelType w:val="hybridMultilevel"/>
+    <w:tmpl w:val="AB266282"/>
+    <w:lvl w:ilvl="0" w:tplc="68EA6172">
+      <w:numFmt w:val="bullet"/>
+      <w:lvlText w:val="-"/>
+      <w:lvlJc w:val="left"/>
+      <w:pPr>
+        <w:ind w:left="720" w:hanging="360"/>
+      </w:pPr>
+      <w:rPr>
+        <w:rFonts w:ascii="Times New Roman" w:eastAsia="Times New Roman" w:hAnsi="Times New Roman" w:cs="Times New Roman" w:hint="default"/>
+      </w:rPr>
+    </w:lvl>
+    <w:lvl w:ilvl="1" w:tplc="0C090003" w:tentative="1">
+      <w:start w:val="1"/>
+      <w:numFmt w:val="bullet"/>
+      <w:lvlText w:val="o"/>
+      <w:lvlJc w:val="left"/>
+      <w:pPr>
+        <w:ind w:left="1440" w:hanging="360"/>
+      </w:pPr>
+      <w:rPr>
+        <w:rFonts w:ascii="Courier New" w:hAnsi="Courier New" w:cs="Courier New" w:hint="default"/>
+      </w:rPr>
+    </w:lvl>
+    <w:lvl w:ilvl="2" w:tplc="0C090005" w:tentative="1">
+      <w:start w:val="1"/>
+      <w:numFmt w:val="bullet"/>
+      <w:lvlText w:val=""/>
+      <w:lvlJc w:val="left"/>
+      <w:pPr>
+        <w:ind w:left="2160" w:hanging="360"/>
+      </w:pPr>
+      <w:rPr>
+        <w:rFonts w:ascii="Wingdings" w:hAnsi="Wingdings" w:hint="default"/>
+      </w:rPr>
+    </w:lvl>
+    <w:lvl w:ilvl="3" w:tplc="0C090001" w:tentative="1">
+      <w:start w:val="1"/>
+      <w:numFmt w:val="bullet"/>
+      <w:lvlText w:val=""/>
+      <w:lvlJc w:val="left"/>
+      <w:pPr>
+        <w:ind w:left="2880" w:hanging="360"/>
+      </w:pPr>
+      <w:rPr>
+        <w:rFonts w:ascii="Symbol" w:hAnsi="Symbol" w:hint="default"/>
+      </w:rPr>
+    </w:lvl>
+    <w:lvl w:ilvl="4" w:tplc="0C090003" w:tentative="1">
+      <w:start w:val="1"/>
+      <w:numFmt w:val="bullet"/>
+      <w:lvlText w:val="o"/>
+      <w:lvlJc w:val="left"/>
+      <w:pPr>
+        <w:ind w:left="3600" w:hanging="360"/>
+      </w:pPr>
+      <w:rPr>
+        <w:rFonts w:ascii="Courier New" w:hAnsi="Courier New" w:cs="Courier New" w:hint="default"/>
+      </w:rPr>
+    </w:lvl>
+    <w:lvl w:ilvl="5" w:tplc="0C090005" w:tentative="1">
+      <w:start w:val="1"/>
+      <w:numFmt w:val="bullet"/>
+      <w:lvlText w:val=""/>
+      <w:lvlJc w:val="left"/>
+      <w:pPr>
+        <w:ind w:left="4320" w:hanging="360"/>
+      </w:pPr>
+      <w:rPr>
+        <w:rFonts w:ascii="Wingdings" w:hAnsi="Wingdings" w:hint="default"/>
+      </w:rPr>
+    </w:lvl>
+    <w:lvl w:ilvl="6" w:tplc="0C090001" w:tentative="1">
+      <w:start w:val="1"/>
+      <w:numFmt w:val="bullet"/>
+      <w:lvlText w:val=""/>
+      <w:lvlJc w:val="left"/>
+      <w:pPr>
+        <w:ind w:left="5040" w:hanging="360"/>
+      </w:pPr>
+      <w:rPr>
+        <w:rFonts w:ascii="Symbol" w:hAnsi="Symbol" w:hint="default"/>
+      </w:rPr>
+    </w:lvl>
+    <w:lvl w:ilvl="7" w:tplc="0C090003" w:tentative="1">
+      <w:start w:val="1"/>
+      <w:numFmt w:val="bullet"/>
+      <w:lvlText w:val="o"/>
+      <w:lvlJc w:val="left"/>
+      <w:pPr>
+        <w:ind w:left="5760" w:hanging="360"/>
+      </w:pPr>
+      <w:rPr>
+        <w:rFonts w:ascii="Courier New" w:hAnsi="Courier New" w:cs="Courier New" w:hint="default"/>
+      </w:rPr>
+    </w:lvl>
+    <w:lvl w:ilvl="8" w:tplc="0C090005" w:tentative="1">
+      <w:start w:val="1"/>
+      <w:numFmt w:val="bullet"/>
+      <w:lvlText w:val=""/>
+      <w:lvlJc w:val="left"/>
+      <w:pPr>
+        <w:ind w:left="6480" w:hanging="360"/>
+      </w:pPr>
+      <w:rPr>
+        <w:rFonts w:ascii="Wingdings" w:hAnsi="Wingdings" w:hint="default"/>
+      </w:rPr>
+    </w:lvl>
+  </w:abstractNum>
+  <w:abstractNum w:abstractNumId="10" w15:restartNumberingAfterBreak="0">
     <w:nsid w:val="6A7B327F"/>
     <w:multiLevelType w:val="hybridMultilevel"/>
     <w:tmpl w:val="335E1E8E"/>
@@ -5151,7 +4973,7 @@
       </w:pPr>
     </w:lvl>
   </w:abstractNum>
-  <w:abstractNum w:abstractNumId="9" w15:restartNumberingAfterBreak="0">
+  <w:abstractNum w:abstractNumId="11" w15:restartNumberingAfterBreak="0">
     <w:nsid w:val="6E174183"/>
     <w:multiLevelType w:val="hybridMultilevel"/>
     <w:tmpl w:val="3276527C"/>
@@ -5237,7 +5059,7 @@
       </w:pPr>
     </w:lvl>
   </w:abstractNum>
-  <w:abstractNum w:abstractNumId="10" w15:restartNumberingAfterBreak="0">
+  <w:abstractNum w:abstractNumId="12" w15:restartNumberingAfterBreak="0">
     <w:nsid w:val="6ECA7869"/>
     <w:multiLevelType w:val="hybridMultilevel"/>
     <w:tmpl w:val="F01AA1BA"/>
@@ -5377,7 +5199,7 @@
       </w:rPr>
     </w:lvl>
   </w:abstractNum>
-  <w:abstractNum w:abstractNumId="11" w15:restartNumberingAfterBreak="0">
+  <w:abstractNum w:abstractNumId="13" w15:restartNumberingAfterBreak="0">
     <w:nsid w:val="78D42EE2"/>
     <w:multiLevelType w:val="multilevel"/>
     <w:tmpl w:val="BE4E5626"/>
@@ -5493,7 +5315,7 @@
       </w:pPr>
     </w:lvl>
   </w:abstractNum>
-  <w:abstractNum w:abstractNumId="12" w15:restartNumberingAfterBreak="0">
+  <w:abstractNum w:abstractNumId="14" w15:restartNumberingAfterBreak="0">
     <w:nsid w:val="7A706738"/>
     <w:multiLevelType w:val="hybridMultilevel"/>
     <w:tmpl w:val="93547C4E"/>
@@ -5585,7 +5407,7 @@
       </w:pPr>
     </w:lvl>
   </w:abstractNum>
-  <w:abstractNum w:abstractNumId="13" w15:restartNumberingAfterBreak="0">
+  <w:abstractNum w:abstractNumId="15" w15:restartNumberingAfterBreak="0">
     <w:nsid w:val="7E9B626D"/>
     <w:multiLevelType w:val="multilevel"/>
     <w:tmpl w:val="2B5CE9E2"/>
@@ -5662,46 +5484,52 @@
     </w:lvl>
   </w:abstractNum>
   <w:num w:numId="1" w16cid:durableId="1583906288">
+    <w:abstractNumId w:val="1"/>
+  </w:num>
+  <w:num w:numId="2" w16cid:durableId="1949703203">
+    <w:abstractNumId w:val="7"/>
+  </w:num>
+  <w:num w:numId="3" w16cid:durableId="1006518882">
+    <w:abstractNumId w:val="8"/>
+  </w:num>
+  <w:num w:numId="4" w16cid:durableId="292950916">
+    <w:abstractNumId w:val="6"/>
+  </w:num>
+  <w:num w:numId="5" w16cid:durableId="1704086521">
+    <w:abstractNumId w:val="5"/>
+  </w:num>
+  <w:num w:numId="6" w16cid:durableId="1362852095">
+    <w:abstractNumId w:val="3"/>
+  </w:num>
+  <w:num w:numId="7" w16cid:durableId="1565414556">
+    <w:abstractNumId w:val="15"/>
+  </w:num>
+  <w:num w:numId="8" w16cid:durableId="318310092">
+    <w:abstractNumId w:val="10"/>
+  </w:num>
+  <w:num w:numId="9" w16cid:durableId="1492718762">
+    <w:abstractNumId w:val="13"/>
+  </w:num>
+  <w:num w:numId="10" w16cid:durableId="1761100766">
+    <w:abstractNumId w:val="2"/>
+  </w:num>
+  <w:num w:numId="11" w16cid:durableId="395934498">
+    <w:abstractNumId w:val="12"/>
+  </w:num>
+  <w:num w:numId="12" w16cid:durableId="746539822">
+    <w:abstractNumId w:val="11"/>
+  </w:num>
+  <w:num w:numId="13" w16cid:durableId="1635021948">
+    <w:abstractNumId w:val="4"/>
+  </w:num>
+  <w:num w:numId="14" w16cid:durableId="1530294285">
+    <w:abstractNumId w:val="14"/>
+  </w:num>
+  <w:num w:numId="15" w16cid:durableId="1230309108">
     <w:abstractNumId w:val="0"/>
   </w:num>
-  <w:num w:numId="2" w16cid:durableId="1949703203">
-    <w:abstractNumId w:val="6"/>
-  </w:num>
-  <w:num w:numId="3" w16cid:durableId="1006518882">
-    <w:abstractNumId w:val="7"/>
-  </w:num>
-  <w:num w:numId="4" w16cid:durableId="292950916">
-    <w:abstractNumId w:val="5"/>
-  </w:num>
-  <w:num w:numId="5" w16cid:durableId="1704086521">
-    <w:abstractNumId w:val="4"/>
-  </w:num>
-  <w:num w:numId="6" w16cid:durableId="1362852095">
-    <w:abstractNumId w:val="2"/>
-  </w:num>
-  <w:num w:numId="7" w16cid:durableId="1565414556">
-    <w:abstractNumId w:val="13"/>
-  </w:num>
-  <w:num w:numId="8" w16cid:durableId="318310092">
-    <w:abstractNumId w:val="8"/>
-  </w:num>
-  <w:num w:numId="9" w16cid:durableId="1492718762">
-    <w:abstractNumId w:val="11"/>
-  </w:num>
-  <w:num w:numId="10" w16cid:durableId="1761100766">
-    <w:abstractNumId w:val="1"/>
-  </w:num>
-  <w:num w:numId="11" w16cid:durableId="395934498">
-    <w:abstractNumId w:val="10"/>
-  </w:num>
-  <w:num w:numId="12" w16cid:durableId="746539822">
+  <w:num w:numId="16" w16cid:durableId="1622490594">
     <w:abstractNumId w:val="9"/>
-  </w:num>
-  <w:num w:numId="13" w16cid:durableId="1635021948">
-    <w:abstractNumId w:val="3"/>
-  </w:num>
-  <w:num w:numId="14" w16cid:durableId="1530294285">
-    <w:abstractNumId w:val="12"/>
   </w:num>
 </w:numbering>
 </file>
@@ -6802,6 +6630,19 @@
       <w:lang w:val="en-AU" w:eastAsia="en-AU"/>
     </w:rPr>
   </w:style>
+  <w:style w:type="paragraph" w:styleId="ListBullet">
+    <w:name w:val="List Bullet"/>
+    <w:basedOn w:val="Normal"/>
+    <w:uiPriority w:val="99"/>
+    <w:unhideWhenUsed/>
+    <w:rsid w:val="00093A43"/>
+    <w:pPr>
+      <w:numPr>
+        <w:numId w:val="15"/>
+      </w:numPr>
+      <w:contextualSpacing/>
+    </w:pPr>
+  </w:style>
 </w:styles>
 </file>
 

</xml_diff>